<commit_message>
update dataset based on week 2
</commit_message>
<xml_diff>
--- a/EPID674_03_Class_Descriptive_Statistics.docx
+++ b/EPID674_03_Class_Descriptive_Statistics.docx
@@ -57,13 +57,7 @@
         <w:t xml:space="preserve"> </w:t>
       </w:r>
       <w:r>
-        <w:t xml:space="preserve">Tables,</w:t>
-      </w:r>
-      <w:r>
-        <w:t xml:space="preserve"> </w:t>
-      </w:r>
-      <w:r>
-        <w:t xml:space="preserve">Misc.</w:t>
+        <w:t xml:space="preserve">Tables</w:t>
       </w:r>
     </w:p>
     <w:p>
@@ -115,19 +109,19 @@
         <w:t xml:space="preserve"> </w:t>
       </w:r>
       <w:r>
-        <w:t xml:space="preserve">December</w:t>
+        <w:t xml:space="preserve">January</w:t>
       </w:r>
       <w:r>
         <w:t xml:space="preserve"> </w:t>
       </w:r>
       <w:r>
-        <w:t xml:space="preserve">12,</w:t>
+        <w:t xml:space="preserve">16,</w:t>
       </w:r>
       <w:r>
         <w:t xml:space="preserve"> </w:t>
       </w:r>
       <w:r>
-        <w:t xml:space="preserve">2021</w:t>
+        <w:t xml:space="preserve">2022</w:t>
       </w:r>
     </w:p>
     <w:sdt>
@@ -156,13 +150,13 @@
         </w:p>
       </w:sdtContent>
     </w:sdt>
-    <w:bookmarkStart w:id="20" w:name="X17e092dca4b8d020461f8620c6d7fb0b5bf2ea8"/>
+    <w:bookmarkStart w:id="20" w:name="descriptive-statistics-tables-misc."/>
     <w:p>
       <w:pPr>
         <w:pStyle w:val="Heading2"/>
       </w:pPr>
       <w:r>
-        <w:t xml:space="preserve">Chapter 3, Descriptive Statistics, Tables, Misc.</w:t>
+        <w:t xml:space="preserve">Descriptive Statistics, Tables, Misc.</w:t>
       </w:r>
     </w:p>
     <w:bookmarkEnd w:id="20"/>
@@ -498,7 +492,7 @@
         <w:rPr>
           <w:rStyle w:val="VerbatimChar"/>
         </w:rPr>
-        <w:t xml:space="preserve">## ✓ tibble  3.1.5     ✓ dplyr   1.0.7</w:t>
+        <w:t xml:space="preserve">## ✓ tibble  3.1.6     ✓ dplyr   1.0.7</w:t>
       </w:r>
       <w:r>
         <w:br/>
@@ -516,7 +510,7 @@
         <w:rPr>
           <w:rStyle w:val="VerbatimChar"/>
         </w:rPr>
-        <w:t xml:space="preserve">## ✓ readr   2.0.2     ✓ forcats 0.5.1</w:t>
+        <w:t xml:space="preserve">## ✓ readr   2.1.1     ✓ forcats 0.5.1</w:t>
       </w:r>
     </w:p>
     <w:p>
@@ -879,25 +873,25 @@
         <w:rPr>
           <w:rStyle w:val="VerbatimChar"/>
         </w:rPr>
-        <w:t xml:space="preserve">##  [1] flextable_0.6.9 gtsummary_1.5.0 here_1.0.1      forcats_0.5.1  </w:t>
-      </w:r>
-      <w:r>
-        <w:br/>
-      </w:r>
-      <w:r>
-        <w:rPr>
-          <w:rStyle w:val="VerbatimChar"/>
-        </w:rPr>
-        <w:t xml:space="preserve">##  [5] stringr_1.4.0   dplyr_1.0.7     purrr_0.3.4     readr_2.0.2    </w:t>
-      </w:r>
-      <w:r>
-        <w:br/>
-      </w:r>
-      <w:r>
-        <w:rPr>
-          <w:rStyle w:val="VerbatimChar"/>
-        </w:rPr>
-        <w:t xml:space="preserve">##  [9] tidyr_1.1.4     tibble_3.1.5    ggplot2_3.3.5   tidyverse_1.3.1</w:t>
+        <w:t xml:space="preserve">##  [1] flextable_0.6.10 gtsummary_1.5.0  here_1.0.1       forcats_0.5.1   </w:t>
+      </w:r>
+      <w:r>
+        <w:br/>
+      </w:r>
+      <w:r>
+        <w:rPr>
+          <w:rStyle w:val="VerbatimChar"/>
+        </w:rPr>
+        <w:t xml:space="preserve">##  [5] stringr_1.4.0    dplyr_1.0.7      purrr_0.3.4      readr_2.1.1     </w:t>
+      </w:r>
+      <w:r>
+        <w:br/>
+      </w:r>
+      <w:r>
+        <w:rPr>
+          <w:rStyle w:val="VerbatimChar"/>
+        </w:rPr>
+        <w:t xml:space="preserve">##  [9] tidyr_1.1.4      tibble_3.1.6     ggplot2_3.3.5    tidyverse_1.3.1 </w:t>
       </w:r>
       <w:r>
         <w:br/>
@@ -933,16 +927,16 @@
         <w:rPr>
           <w:rStyle w:val="VerbatimChar"/>
         </w:rPr>
-        <w:t xml:space="preserve">##  [4] rprojroot_2.0.2     digest_0.6.28       utf8_1.2.2         </w:t>
-      </w:r>
-      <w:r>
-        <w:br/>
-      </w:r>
-      <w:r>
-        <w:rPr>
-          <w:rStyle w:val="VerbatimChar"/>
-        </w:rPr>
-        <w:t xml:space="preserve">##  [7] R6_2.5.1            cellranger_1.1.0    backports_1.3.0    </w:t>
+        <w:t xml:space="preserve">##  [4] rprojroot_2.0.2     digest_0.6.29       utf8_1.2.2         </w:t>
+      </w:r>
+      <w:r>
+        <w:br/>
+      </w:r>
+      <w:r>
+        <w:rPr>
+          <w:rStyle w:val="VerbatimChar"/>
+        </w:rPr>
+        <w:t xml:space="preserve">##  [7] R6_2.5.1            cellranger_1.1.0    backports_1.4.1    </w:t>
       </w:r>
       <w:r>
         <w:br/>
@@ -996,7 +990,7 @@
         <w:rPr>
           <w:rStyle w:val="VerbatimChar"/>
         </w:rPr>
-        <w:t xml:space="preserve">## [25] xfun_0.27           systemfonts_1.0.3   base64enc_0.1-3    </w:t>
+        <w:t xml:space="preserve">## [25] xfun_0.29           systemfonts_1.0.3   base64enc_0.1-3    </w:t>
       </w:r>
       <w:r>
         <w:br/>
@@ -1023,7 +1017,7 @@
         <w:rPr>
           <w:rStyle w:val="VerbatimChar"/>
         </w:rPr>
-        <w:t xml:space="preserve">## [34] dbplyr_2.1.1        withr_2.4.2         grid_4.1.2         </w:t>
+        <w:t xml:space="preserve">## [34] dbplyr_2.1.1        withr_2.4.3         grid_4.1.2         </w:t>
       </w:r>
       <w:r>
         <w:br/>
@@ -1041,25 +1035,25 @@
         <w:rPr>
           <w:rStyle w:val="VerbatimChar"/>
         </w:rPr>
-        <w:t xml:space="preserve">## [40] DBI_1.1.1           magrittr_2.0.1      scales_1.1.1       </w:t>
-      </w:r>
-      <w:r>
-        <w:br/>
-      </w:r>
-      <w:r>
-        <w:rPr>
-          <w:rStyle w:val="VerbatimChar"/>
-        </w:rPr>
-        <w:t xml:space="preserve">## [43] zip_2.2.0           cli_3.1.0           stringi_1.7.5      </w:t>
-      </w:r>
-      <w:r>
-        <w:br/>
-      </w:r>
-      <w:r>
-        <w:rPr>
-          <w:rStyle w:val="VerbatimChar"/>
-        </w:rPr>
-        <w:t xml:space="preserve">## [46] broom.helpers_1.4.0 fs_1.5.0            xml2_1.3.2         </w:t>
+        <w:t xml:space="preserve">## [40] DBI_1.1.2           magrittr_2.0.1      scales_1.1.1       </w:t>
+      </w:r>
+      <w:r>
+        <w:br/>
+      </w:r>
+      <w:r>
+        <w:rPr>
+          <w:rStyle w:val="VerbatimChar"/>
+        </w:rPr>
+        <w:t xml:space="preserve">## [43] zip_2.2.0           cli_3.1.0           stringi_1.7.6      </w:t>
+      </w:r>
+      <w:r>
+        <w:br/>
+      </w:r>
+      <w:r>
+        <w:rPr>
+          <w:rStyle w:val="VerbatimChar"/>
+        </w:rPr>
+        <w:t xml:space="preserve">## [46] broom.helpers_1.5.0 fs_1.5.2            xml2_1.3.3         </w:t>
       </w:r>
       <w:r>
         <w:br/>
@@ -1077,7 +1071,7 @@
         <w:rPr>
           <w:rStyle w:val="VerbatimChar"/>
         </w:rPr>
-        <w:t xml:space="preserve">## [52] tools_4.1.2         glue_1.4.2          officer_0.4.0      </w:t>
+        <w:t xml:space="preserve">## [52] tools_4.1.2         glue_1.6.0          officer_0.4.1      </w:t>
       </w:r>
       <w:r>
         <w:br/>
@@ -1104,7 +1098,7 @@
         <w:rPr>
           <w:rStyle w:val="VerbatimChar"/>
         </w:rPr>
-        <w:t xml:space="preserve">## [61] knitr_1.36          haven_2.4.3</w:t>
+        <w:t xml:space="preserve">## [61] knitr_1.37          haven_2.4.3</w:t>
       </w:r>
     </w:p>
     <w:p>
@@ -1115,7 +1109,7 @@
         <w:rPr>
           <w:rStyle w:val="CommentTok"/>
         </w:rPr>
-        <w:t xml:space="preserve"># Load saved NHANES dataset from Week 2</w:t>
+        <w:t xml:space="preserve"># Load saved NHANES dataset from session 02 on Data Management</w:t>
       </w:r>
       <w:r>
         <w:br/>
@@ -1148,7 +1142,7 @@
         <w:rPr>
           <w:rStyle w:val="StringTok"/>
         </w:rPr>
-        <w:t xml:space="preserve">"nhanes_dataset.rda"</w:t>
+        <w:t xml:space="preserve">"nhanes_class_dataset.rda"</w:t>
       </w:r>
       <w:r>
         <w:rPr>
@@ -1190,7 +1184,7 @@
         <w:rPr>
           <w:rStyle w:val="NormalTok"/>
         </w:rPr>
-        <w:t xml:space="preserve">(nhanes_dataset</w:t>
+        <w:t xml:space="preserve">(nhanes</w:t>
       </w:r>
       <w:r>
         <w:rPr>
@@ -1239,7 +1233,7 @@
         <w:rPr>
           <w:rStyle w:val="NormalTok"/>
         </w:rPr>
-        <w:t xml:space="preserve">(nhanes_dataset</w:t>
+        <w:t xml:space="preserve">(nhanes</w:t>
       </w:r>
       <w:r>
         <w:rPr>
@@ -1282,7 +1276,7 @@
         <w:rPr>
           <w:rStyle w:val="NormalTok"/>
         </w:rPr>
-        <w:t xml:space="preserve">nhanes_dataset </w:t>
+        <w:t xml:space="preserve">nhanes </w:t>
       </w:r>
       <w:r>
         <w:rPr>
@@ -1671,7 +1665,7 @@
         <w:rPr>
           <w:rStyle w:val="NormalTok"/>
         </w:rPr>
-        <w:t xml:space="preserve">(nhanes_dataset</w:t>
+        <w:t xml:space="preserve">(nhanes</w:t>
       </w:r>
       <w:r>
         <w:rPr>
@@ -1750,7 +1744,7 @@
         <w:rPr>
           <w:rStyle w:val="NormalTok"/>
         </w:rPr>
-        <w:t xml:space="preserve">nhanes_dataset </w:t>
+        <w:t xml:space="preserve">nhanes </w:t>
       </w:r>
       <w:r>
         <w:rPr>
@@ -1962,7 +1956,7 @@
         <w:rPr>
           <w:rStyle w:val="NormalTok"/>
         </w:rPr>
-        <w:t xml:space="preserve">(nhanes_dataset)</w:t>
+        <w:t xml:space="preserve">(nhanes)</w:t>
       </w:r>
     </w:p>
     <w:p>
@@ -2027,7 +2021,7 @@
         <w:rPr>
           <w:rStyle w:val="VerbatimChar"/>
         </w:rPr>
-        <w:t xml:space="preserve">## [25] "LBXBPB"          "LBXCOT"</w:t>
+        <w:t xml:space="preserve">## [25] "LBXBPB"          "LBXCOT"          "cut_groups"</w:t>
       </w:r>
     </w:p>
     <w:p>
@@ -2038,7 +2032,7 @@
         <w:rPr>
           <w:rStyle w:val="NormalTok"/>
         </w:rPr>
-        <w:t xml:space="preserve">nhanes_dataset </w:t>
+        <w:t xml:space="preserve">nhanes </w:t>
       </w:r>
       <w:r>
         <w:rPr>
@@ -5209,7 +5203,7 @@
         <w:rPr>
           <w:rStyle w:val="NormalTok"/>
         </w:rPr>
-        <w:t xml:space="preserve">(nhanes_dataset)</w:t>
+        <w:t xml:space="preserve">(nhanes)</w:t>
       </w:r>
     </w:p>
     <w:p>
@@ -5409,61 +5403,61 @@
         <w:rPr>
           <w:rStyle w:val="VerbatimChar"/>
         </w:rPr>
-        <w:t xml:space="preserve">##         nlr LBXIRN iron_status URXUAS LBXBCD LBXBPB LBXCOT</w:t>
-      </w:r>
-      <w:r>
-        <w:br/>
-      </w:r>
-      <w:r>
-        <w:rPr>
-          <w:rStyle w:val="VerbatimChar"/>
-        </w:rPr>
-        <w:t xml:space="preserve">## 1        NA     NA        &lt;NA&gt;     NA     NA     NA     NA</w:t>
-      </w:r>
-      <w:r>
-        <w:br/>
-      </w:r>
-      <w:r>
-        <w:rPr>
-          <w:rStyle w:val="VerbatimChar"/>
-        </w:rPr>
-        <w:t xml:space="preserve">## 2 0.9142857     NA        &lt;NA&gt;     NA   0.07     NA     NA</w:t>
-      </w:r>
-      <w:r>
-        <w:br/>
-      </w:r>
-      <w:r>
-        <w:rPr>
-          <w:rStyle w:val="VerbatimChar"/>
-        </w:rPr>
-        <w:t xml:space="preserve">## 3 1.2352941     92      Normal     NA   0.24   2.98  0.028</w:t>
-      </w:r>
-      <w:r>
-        <w:br/>
-      </w:r>
-      <w:r>
-        <w:rPr>
-          <w:rStyle w:val="VerbatimChar"/>
-        </w:rPr>
-        <w:t xml:space="preserve">## 4 2.4666667    164      Normal     NA   0.21   0.74  0.138</w:t>
-      </w:r>
-      <w:r>
-        <w:br/>
-      </w:r>
-      <w:r>
-        <w:rPr>
-          <w:rStyle w:val="VerbatimChar"/>
-        </w:rPr>
-        <w:t xml:space="preserve">## 5 1.4523810     91      Normal   5.09   0.14   0.39  0.555</w:t>
-      </w:r>
-      <w:r>
-        <w:br/>
-      </w:r>
-      <w:r>
-        <w:rPr>
-          <w:rStyle w:val="VerbatimChar"/>
-        </w:rPr>
-        <w:t xml:space="preserve">## 6 1.8947368     90      Normal  24.07   0.73   1.53  0.011</w:t>
+        <w:t xml:space="preserve">##         nlr LBXIRN iron_status URXUAS LBXBCD LBXBPB LBXCOT cut_groups</w:t>
+      </w:r>
+      <w:r>
+        <w:br/>
+      </w:r>
+      <w:r>
+        <w:rPr>
+          <w:rStyle w:val="VerbatimChar"/>
+        </w:rPr>
+        <w:t xml:space="preserve">## 1        NA     NA        &lt;NA&gt;     NA     NA     NA     NA      [0,8]</w:t>
+      </w:r>
+      <w:r>
+        <w:br/>
+      </w:r>
+      <w:r>
+        <w:rPr>
+          <w:rStyle w:val="VerbatimChar"/>
+        </w:rPr>
+        <w:t xml:space="preserve">## 2 0.9142857     NA        &lt;NA&gt;     NA   0.07     NA     NA      [0,8]</w:t>
+      </w:r>
+      <w:r>
+        <w:br/>
+      </w:r>
+      <w:r>
+        <w:rPr>
+          <w:rStyle w:val="VerbatimChar"/>
+        </w:rPr>
+        <w:t xml:space="preserve">## 3 1.2352941     92      Normal     NA   0.24   2.98  0.028    (62,80]</w:t>
+      </w:r>
+      <w:r>
+        <w:br/>
+      </w:r>
+      <w:r>
+        <w:rPr>
+          <w:rStyle w:val="VerbatimChar"/>
+        </w:rPr>
+        <w:t xml:space="preserve">## 4 2.4666667    164      Normal     NA   0.21   0.74  0.138     (8,20]</w:t>
+      </w:r>
+      <w:r>
+        <w:br/>
+      </w:r>
+      <w:r>
+        <w:rPr>
+          <w:rStyle w:val="VerbatimChar"/>
+        </w:rPr>
+        <w:t xml:space="preserve">## 5 1.4523810     91      Normal   5.09   0.14   0.39  0.555     (8,20]</w:t>
+      </w:r>
+      <w:r>
+        <w:br/>
+      </w:r>
+      <w:r>
+        <w:rPr>
+          <w:rStyle w:val="VerbatimChar"/>
+        </w:rPr>
+        <w:t xml:space="preserve">## 6 1.8947368     90      Normal  24.07   0.73   1.53  0.011    (62,80]</w:t>
       </w:r>
     </w:p>
     <w:p>
@@ -5483,7 +5477,7 @@
         <w:rPr>
           <w:rStyle w:val="NormalTok"/>
         </w:rPr>
-        <w:t xml:space="preserve">nhanes_dataset </w:t>
+        <w:t xml:space="preserve">nhanes </w:t>
       </w:r>
       <w:r>
         <w:rPr>
@@ -5737,61 +5731,61 @@
         <w:rPr>
           <w:rStyle w:val="VerbatimChar"/>
         </w:rPr>
-        <w:t xml:space="preserve">##   LBXBPB LBXCOT</w:t>
-      </w:r>
-      <w:r>
-        <w:br/>
-      </w:r>
-      <w:r>
-        <w:rPr>
-          <w:rStyle w:val="VerbatimChar"/>
-        </w:rPr>
-        <w:t xml:space="preserve">## 1     NA     NA</w:t>
-      </w:r>
-      <w:r>
-        <w:br/>
-      </w:r>
-      <w:r>
-        <w:rPr>
-          <w:rStyle w:val="VerbatimChar"/>
-        </w:rPr>
-        <w:t xml:space="preserve">## 2     NA     NA</w:t>
-      </w:r>
-      <w:r>
-        <w:br/>
-      </w:r>
-      <w:r>
-        <w:rPr>
-          <w:rStyle w:val="VerbatimChar"/>
-        </w:rPr>
-        <w:t xml:space="preserve">## 3     NA     NA</w:t>
-      </w:r>
-      <w:r>
-        <w:br/>
-      </w:r>
-      <w:r>
-        <w:rPr>
-          <w:rStyle w:val="VerbatimChar"/>
-        </w:rPr>
-        <w:t xml:space="preserve">## 4     NA     NA</w:t>
-      </w:r>
-      <w:r>
-        <w:br/>
-      </w:r>
-      <w:r>
-        <w:rPr>
-          <w:rStyle w:val="VerbatimChar"/>
-        </w:rPr>
-        <w:t xml:space="preserve">## 5     NA     NA</w:t>
-      </w:r>
-      <w:r>
-        <w:br/>
-      </w:r>
-      <w:r>
-        <w:rPr>
-          <w:rStyle w:val="VerbatimChar"/>
-        </w:rPr>
-        <w:t xml:space="preserve">## 6     NA     NA</w:t>
+        <w:t xml:space="preserve">##   LBXBPB LBXCOT cut_groups</w:t>
+      </w:r>
+      <w:r>
+        <w:br/>
+      </w:r>
+      <w:r>
+        <w:rPr>
+          <w:rStyle w:val="VerbatimChar"/>
+        </w:rPr>
+        <w:t xml:space="preserve">## 1     NA     NA      [0,8]</w:t>
+      </w:r>
+      <w:r>
+        <w:br/>
+      </w:r>
+      <w:r>
+        <w:rPr>
+          <w:rStyle w:val="VerbatimChar"/>
+        </w:rPr>
+        <w:t xml:space="preserve">## 2     NA     NA      [0,8]</w:t>
+      </w:r>
+      <w:r>
+        <w:br/>
+      </w:r>
+      <w:r>
+        <w:rPr>
+          <w:rStyle w:val="VerbatimChar"/>
+        </w:rPr>
+        <w:t xml:space="preserve">## 3     NA     NA      [0,8]</w:t>
+      </w:r>
+      <w:r>
+        <w:br/>
+      </w:r>
+      <w:r>
+        <w:rPr>
+          <w:rStyle w:val="VerbatimChar"/>
+        </w:rPr>
+        <w:t xml:space="preserve">## 4     NA     NA      [0,8]</w:t>
+      </w:r>
+      <w:r>
+        <w:br/>
+      </w:r>
+      <w:r>
+        <w:rPr>
+          <w:rStyle w:val="VerbatimChar"/>
+        </w:rPr>
+        <w:t xml:space="preserve">## 5     NA     NA      [0,8]</w:t>
+      </w:r>
+      <w:r>
+        <w:br/>
+      </w:r>
+      <w:r>
+        <w:rPr>
+          <w:rStyle w:val="VerbatimChar"/>
+        </w:rPr>
+        <w:t xml:space="preserve">## 6     NA     NA      [0,8]</w:t>
       </w:r>
     </w:p>
     <w:p>
@@ -5811,7 +5805,7 @@
         <w:rPr>
           <w:rStyle w:val="NormalTok"/>
         </w:rPr>
-        <w:t xml:space="preserve">nhanes_dataset </w:t>
+        <w:t xml:space="preserve">nhanes </w:t>
       </w:r>
       <w:r>
         <w:rPr>
@@ -6077,71 +6071,71 @@
         <w:rPr>
           <w:rStyle w:val="VerbatimChar"/>
         </w:rPr>
-        <w:t xml:space="preserve">##   iron_status URXUAS LBXBCD LBXBPB LBXCOT</w:t>
-      </w:r>
-      <w:r>
-        <w:br/>
-      </w:r>
-      <w:r>
-        <w:rPr>
-          <w:rStyle w:val="VerbatimChar"/>
-        </w:rPr>
-        <w:t xml:space="preserve">## 1      Normal     NA   0.12   1.65  0.011</w:t>
-      </w:r>
-      <w:r>
-        <w:br/>
-      </w:r>
-      <w:r>
-        <w:rPr>
-          <w:rStyle w:val="VerbatimChar"/>
-        </w:rPr>
-        <w:t xml:space="preserve">## 2      Normal     NA   0.37   0.90  0.011</w:t>
-      </w:r>
-      <w:r>
-        <w:br/>
-      </w:r>
-      <w:r>
-        <w:rPr>
-          <w:rStyle w:val="VerbatimChar"/>
-        </w:rPr>
-        <w:t xml:space="preserve">## 3      Normal     NA   0.54   1.76  0.011</w:t>
-      </w:r>
-      <w:r>
-        <w:br/>
-      </w:r>
-      <w:r>
-        <w:rPr>
-          <w:rStyle w:val="VerbatimChar"/>
-        </w:rPr>
-        <w:t xml:space="preserve">## 4        &lt;NA&gt;     NA     NA     NA     NA</w:t>
-      </w:r>
-      <w:r>
-        <w:br/>
-      </w:r>
-      <w:r>
-        <w:rPr>
-          <w:rStyle w:val="VerbatimChar"/>
-        </w:rPr>
-        <w:t xml:space="preserve">## 5      Normal   3.26   0.17   2.92  0.019</w:t>
-      </w:r>
-      <w:r>
-        <w:br/>
-      </w:r>
-      <w:r>
-        <w:rPr>
-          <w:rStyle w:val="VerbatimChar"/>
-        </w:rPr>
-        <w:t xml:space="preserve">## 6   Deficient     NA   0.20   1.16  0.011</w:t>
+        <w:t xml:space="preserve">##   iron_status URXUAS LBXBCD LBXBPB LBXCOT cut_groups</w:t>
+      </w:r>
+      <w:r>
+        <w:br/>
+      </w:r>
+      <w:r>
+        <w:rPr>
+          <w:rStyle w:val="VerbatimChar"/>
+        </w:rPr>
+        <w:t xml:space="preserve">## 1      Normal     NA   0.12   1.65  0.011    (62,80]</w:t>
+      </w:r>
+      <w:r>
+        <w:br/>
+      </w:r>
+      <w:r>
+        <w:rPr>
+          <w:rStyle w:val="VerbatimChar"/>
+        </w:rPr>
+        <w:t xml:space="preserve">## 2      Normal     NA   0.37   0.90  0.011    (62,80]</w:t>
+      </w:r>
+      <w:r>
+        <w:br/>
+      </w:r>
+      <w:r>
+        <w:rPr>
+          <w:rStyle w:val="VerbatimChar"/>
+        </w:rPr>
+        <w:t xml:space="preserve">## 3      Normal     NA   0.54   1.76  0.011    (62,80]</w:t>
+      </w:r>
+      <w:r>
+        <w:br/>
+      </w:r>
+      <w:r>
+        <w:rPr>
+          <w:rStyle w:val="VerbatimChar"/>
+        </w:rPr>
+        <w:t xml:space="preserve">## 4        &lt;NA&gt;     NA     NA     NA     NA    (62,80]</w:t>
+      </w:r>
+      <w:r>
+        <w:br/>
+      </w:r>
+      <w:r>
+        <w:rPr>
+          <w:rStyle w:val="VerbatimChar"/>
+        </w:rPr>
+        <w:t xml:space="preserve">## 5      Normal   3.26   0.17   2.92  0.019    (62,80]</w:t>
+      </w:r>
+      <w:r>
+        <w:br/>
+      </w:r>
+      <w:r>
+        <w:rPr>
+          <w:rStyle w:val="VerbatimChar"/>
+        </w:rPr>
+        <w:t xml:space="preserve">## 6   Deficient     NA   0.20   1.16  0.011    (62,80]</w:t>
       </w:r>
     </w:p>
     <w:bookmarkEnd w:id="28"/>
-    <w:bookmarkStart w:id="29" w:name="filter-to-subset-the-dataset"/>
+    <w:bookmarkStart w:id="29" w:name="filter-rows-of-the-dataset"/>
     <w:p>
       <w:pPr>
         <w:pStyle w:val="Heading1"/>
       </w:pPr>
       <w:r>
-        <w:t xml:space="preserve">Filter to subset the dataset</w:t>
+        <w:t xml:space="preserve">Filter rows of the dataset</w:t>
       </w:r>
     </w:p>
     <w:p>
@@ -6167,7 +6161,7 @@
         <w:rPr>
           <w:rStyle w:val="NormalTok"/>
         </w:rPr>
-        <w:t xml:space="preserve">(nhanes_dataset</w:t>
+        <w:t xml:space="preserve">(nhanes</w:t>
       </w:r>
       <w:r>
         <w:rPr>
@@ -6237,7 +6231,7 @@
         <w:rPr>
           <w:rStyle w:val="NormalTok"/>
         </w:rPr>
-        <w:t xml:space="preserve"> nhanes_dataset </w:t>
+        <w:t xml:space="preserve"> nhanes </w:t>
       </w:r>
       <w:r>
         <w:rPr>
@@ -6320,7 +6314,7 @@
         <w:rPr>
           <w:rStyle w:val="VerbatimChar"/>
         </w:rPr>
-        <w:t xml:space="preserve">## [1] 4697   26</w:t>
+        <w:t xml:space="preserve">## [1] 4697   27</w:t>
       </w:r>
     </w:p>
     <w:p>
@@ -6346,7 +6340,7 @@
         <w:rPr>
           <w:rStyle w:val="NormalTok"/>
         </w:rPr>
-        <w:t xml:space="preserve">(nhanes_dataset</w:t>
+        <w:t xml:space="preserve">(nhanes</w:t>
       </w:r>
       <w:r>
         <w:rPr>
@@ -6358,7 +6352,7 @@
         <w:rPr>
           <w:rStyle w:val="NormalTok"/>
         </w:rPr>
-        <w:t xml:space="preserve">iron_status, nhanes_dataset</w:t>
+        <w:t xml:space="preserve">iron_status, nhanes</w:t>
       </w:r>
       <w:r>
         <w:rPr>
@@ -6470,7 +6464,7 @@
         <w:rPr>
           <w:rStyle w:val="NormalTok"/>
         </w:rPr>
-        <w:t xml:space="preserve"> nhanes_dataset </w:t>
+        <w:t xml:space="preserve"> nhanes </w:t>
       </w:r>
       <w:r>
         <w:rPr>
@@ -6589,7 +6583,7 @@
         <w:rPr>
           <w:rStyle w:val="VerbatimChar"/>
         </w:rPr>
-        <w:t xml:space="preserve">## [1] 376  26</w:t>
+        <w:t xml:space="preserve">## [1] 376  27</w:t>
       </w:r>
     </w:p>
     <w:p>
@@ -6639,7 +6633,7 @@
         <w:rPr>
           <w:rStyle w:val="NormalTok"/>
         </w:rPr>
-        <w:t xml:space="preserve">nhanes_dataset </w:t>
+        <w:t xml:space="preserve">nhanes </w:t>
       </w:r>
       <w:r>
         <w:rPr>
@@ -7073,7 +7067,7 @@
         <w:rPr>
           <w:rStyle w:val="NormalTok"/>
         </w:rPr>
-        <w:t xml:space="preserve">(nhanes_dataset</w:t>
+        <w:t xml:space="preserve">(nhanes</w:t>
       </w:r>
       <w:r>
         <w:rPr>
@@ -7085,7 +7079,7 @@
         <w:rPr>
           <w:rStyle w:val="NormalTok"/>
         </w:rPr>
-        <w:t xml:space="preserve">race_eth, nhanes_dataset</w:t>
+        <w:t xml:space="preserve">race_eth, nhanes</w:t>
       </w:r>
       <w:r>
         <w:rPr>
@@ -7182,7 +7176,7 @@
         <w:rPr>
           <w:rStyle w:val="NormalTok"/>
         </w:rPr>
-        <w:t xml:space="preserve">nhanes_dataset </w:t>
+        <w:t xml:space="preserve">nhanes </w:t>
       </w:r>
       <w:r>
         <w:rPr>
@@ -7480,7 +7474,7 @@
         <w:rPr>
           <w:rStyle w:val="NormalTok"/>
         </w:rPr>
-        <w:t xml:space="preserve"> nhanes_dataset </w:t>
+        <w:t xml:space="preserve"> nhanes </w:t>
       </w:r>
       <w:r>
         <w:rPr>
@@ -15205,7 +15199,7 @@
         <w:rPr>
           <w:rStyle w:val="NormalTok"/>
         </w:rPr>
-        <w:t xml:space="preserve">nhanes_dataset </w:t>
+        <w:t xml:space="preserve">nhanes </w:t>
       </w:r>
       <w:r>
         <w:rPr>
@@ -15226,7 +15220,7 @@
         <w:rPr>
           <w:rStyle w:val="FunctionTok"/>
         </w:rPr>
-        <w:t xml:space="preserve">na.omit</w:t>
+        <w:t xml:space="preserve">drop_na</w:t>
       </w:r>
       <w:r>
         <w:rPr>
@@ -15288,7 +15282,7 @@
         <w:rPr>
           <w:rStyle w:val="VerbatimChar"/>
         </w:rPr>
-        <w:t xml:space="preserve">## [1]  0 26</w:t>
+        <w:t xml:space="preserve">## [1]  0 27</w:t>
       </w:r>
     </w:p>
     <w:p>
@@ -15314,7 +15308,7 @@
         <w:rPr>
           <w:rStyle w:val="NormalTok"/>
         </w:rPr>
-        <w:t xml:space="preserve">(nhanes_dataset)</w:t>
+        <w:t xml:space="preserve">(nhanes)</w:t>
       </w:r>
     </w:p>
     <w:p>
@@ -15757,61 +15751,61 @@
         <w:rPr>
           <w:rStyle w:val="VerbatimChar"/>
         </w:rPr>
-        <w:t xml:space="preserve">##      LBXBPB           LBXCOT        </w:t>
-      </w:r>
-      <w:r>
-        <w:br/>
-      </w:r>
-      <w:r>
-        <w:rPr>
-          <w:rStyle w:val="VerbatimChar"/>
-        </w:rPr>
-        <w:t xml:space="preserve">##  Min.   : 0.050   Min.   :   0.011  </w:t>
-      </w:r>
-      <w:r>
-        <w:br/>
-      </w:r>
-      <w:r>
-        <w:rPr>
-          <w:rStyle w:val="VerbatimChar"/>
-        </w:rPr>
-        <w:t xml:space="preserve">##  1st Qu.: 0.460   1st Qu.:   0.011  </w:t>
-      </w:r>
-      <w:r>
-        <w:br/>
-      </w:r>
-      <w:r>
-        <w:rPr>
-          <w:rStyle w:val="VerbatimChar"/>
-        </w:rPr>
-        <w:t xml:space="preserve">##  Median : 0.760   Median :   0.032  </w:t>
-      </w:r>
-      <w:r>
-        <w:br/>
-      </w:r>
-      <w:r>
-        <w:rPr>
-          <w:rStyle w:val="VerbatimChar"/>
-        </w:rPr>
-        <w:t xml:space="preserve">##  Mean   : 1.084   Mean   :  40.370  </w:t>
-      </w:r>
-      <w:r>
-        <w:br/>
-      </w:r>
-      <w:r>
-        <w:rPr>
-          <w:rStyle w:val="VerbatimChar"/>
-        </w:rPr>
-        <w:t xml:space="preserve">##  3rd Qu.: 1.300   3rd Qu.:   0.567  </w:t>
-      </w:r>
-      <w:r>
-        <w:br/>
-      </w:r>
-      <w:r>
-        <w:rPr>
-          <w:rStyle w:val="VerbatimChar"/>
-        </w:rPr>
-        <w:t xml:space="preserve">##  Max.   :42.480   Max.   :1620.000  </w:t>
+        <w:t xml:space="preserve">##      LBXBPB           LBXCOT           cut_groups  </w:t>
+      </w:r>
+      <w:r>
+        <w:br/>
+      </w:r>
+      <w:r>
+        <w:rPr>
+          <w:rStyle w:val="VerbatimChar"/>
+        </w:rPr>
+        <w:t xml:space="preserve">##  Min.   : 0.050   Min.   :   0.011   [0,8]  :1904  </w:t>
+      </w:r>
+      <w:r>
+        <w:br/>
+      </w:r>
+      <w:r>
+        <w:rPr>
+          <w:rStyle w:val="VerbatimChar"/>
+        </w:rPr>
+        <w:t xml:space="preserve">##  1st Qu.: 0.460   1st Qu.:   0.011   (8,20] :1857  </w:t>
+      </w:r>
+      <w:r>
+        <w:br/>
+      </w:r>
+      <w:r>
+        <w:rPr>
+          <w:rStyle w:val="VerbatimChar"/>
+        </w:rPr>
+        <w:t xml:space="preserve">##  Median : 0.760   Median :   0.032   (20,42]:1868  </w:t>
+      </w:r>
+      <w:r>
+        <w:br/>
+      </w:r>
+      <w:r>
+        <w:rPr>
+          <w:rStyle w:val="VerbatimChar"/>
+        </w:rPr>
+        <w:t xml:space="preserve">##  Mean   : 1.084   Mean   :  40.370   (42,62]:1884  </w:t>
+      </w:r>
+      <w:r>
+        <w:br/>
+      </w:r>
+      <w:r>
+        <w:rPr>
+          <w:rStyle w:val="VerbatimChar"/>
+        </w:rPr>
+        <w:t xml:space="preserve">##  3rd Qu.: 1.300   3rd Qu.:   0.567   (62,80]:1741  </w:t>
+      </w:r>
+      <w:r>
+        <w:br/>
+      </w:r>
+      <w:r>
+        <w:rPr>
+          <w:rStyle w:val="VerbatimChar"/>
+        </w:rPr>
+        <w:t xml:space="preserve">##  Max.   :42.480   Max.   :1620.000                 </w:t>
       </w:r>
       <w:r>
         <w:br/>
@@ -15868,7 +15862,7 @@
         <w:rPr>
           <w:rStyle w:val="NormalTok"/>
         </w:rPr>
-        <w:t xml:space="preserve">(nhanes_dataset</w:t>
+        <w:t xml:space="preserve">(nhanes</w:t>
       </w:r>
       <w:r>
         <w:rPr>
@@ -15926,7 +15920,7 @@
         <w:rPr>
           <w:rStyle w:val="NormalTok"/>
         </w:rPr>
-        <w:t xml:space="preserve">(nhanes_dataset</w:t>
+        <w:t xml:space="preserve">(nhanes</w:t>
       </w:r>
       <w:r>
         <w:rPr>
@@ -15966,7 +15960,7 @@
         <w:rPr>
           <w:rStyle w:val="NormalTok"/>
         </w:rPr>
-        <w:t xml:space="preserve">(nhanes_dataset</w:t>
+        <w:t xml:space="preserve">(nhanes</w:t>
       </w:r>
       <w:r>
         <w:rPr>
@@ -16051,7 +16045,7 @@
         <w:rPr>
           <w:rStyle w:val="NormalTok"/>
         </w:rPr>
-        <w:t xml:space="preserve">(nhanes_dataset</w:t>
+        <w:t xml:space="preserve">(nhanes</w:t>
       </w:r>
       <w:r>
         <w:rPr>
@@ -16100,7 +16094,7 @@
         <w:rPr>
           <w:rStyle w:val="NormalTok"/>
         </w:rPr>
-        <w:t xml:space="preserve">(nhanes_dataset</w:t>
+        <w:t xml:space="preserve">(nhanes</w:t>
       </w:r>
       <w:r>
         <w:rPr>
@@ -16112,7 +16106,7 @@
         <w:rPr>
           <w:rStyle w:val="NormalTok"/>
         </w:rPr>
-        <w:t xml:space="preserve">RIDAGEYR, nhanes_dataset</w:t>
+        <w:t xml:space="preserve">RIDAGEYR, nhanes</w:t>
       </w:r>
       <w:r>
         <w:rPr>
@@ -16152,7 +16146,7 @@
         <w:rPr>
           <w:rStyle w:val="NormalTok"/>
         </w:rPr>
-        <w:t xml:space="preserve">(nhanes_dataset</w:t>
+        <w:t xml:space="preserve">(nhanes</w:t>
       </w:r>
       <w:r>
         <w:rPr>
@@ -16164,7 +16158,7 @@
         <w:rPr>
           <w:rStyle w:val="NormalTok"/>
         </w:rPr>
-        <w:t xml:space="preserve">RIDAGEYR, nhanes_dataset</w:t>
+        <w:t xml:space="preserve">RIDAGEYR, nhanes</w:t>
       </w:r>
       <w:r>
         <w:rPr>
@@ -16247,7 +16241,7 @@
         <w:rPr>
           <w:rStyle w:val="NormalTok"/>
         </w:rPr>
-        <w:t xml:space="preserve"> nhanes_dataset </w:t>
+        <w:t xml:space="preserve"> nhanes </w:t>
       </w:r>
       <w:r>
         <w:rPr>
@@ -16478,7 +16472,7 @@
         <w:rPr>
           <w:rStyle w:val="CommentTok"/>
         </w:rPr>
-        <w:t xml:space="preserve"># Pull the column names from nhanes_dataset and set them as the values for the first column</w:t>
+        <w:t xml:space="preserve"># Pull the column names from nhanes and set them as the values for the first column</w:t>
       </w:r>
       <w:r>
         <w:br/>
@@ -17736,7 +17730,7 @@
         <w:rPr>
           <w:rStyle w:val="VerbatimChar"/>
         </w:rPr>
-        <w:t xml:space="preserve">## [1] "2021-12-12"</w:t>
+        <w:t xml:space="preserve">## [1] "2022-01-16"</w:t>
       </w:r>
     </w:p>
     <w:p>
@@ -17818,7 +17812,7 @@
         <w:rPr>
           <w:rStyle w:val="VerbatimChar"/>
         </w:rPr>
-        <w:t xml:space="preserve">## [1] 51.94524 41.41821 21.33060 62.11088</w:t>
+        <w:t xml:space="preserve">## [1] 52.04107 41.51403 21.42642 62.20671</w:t>
       </w:r>
     </w:p>
     <w:p>
@@ -18002,7 +17996,7 @@
         <w:rPr>
           <w:rStyle w:val="VerbatimChar"/>
         </w:rPr>
-        <w:t xml:space="preserve">## 1   1/1/1970    1970-01-01            0  51</w:t>
+        <w:t xml:space="preserve">## 1   1/1/1970    1970-01-01            0  52</w:t>
       </w:r>
       <w:r>
         <w:br/>

</xml_diff>